<commit_message>
Updated README and writing
</commit_message>
<xml_diff>
--- a/exercise-1-2/pwd-learning-journal-exercise-1-2.docx
+++ b/exercise-1-2/pwd-learning-journal-exercise-1-2.docx
@@ -525,7 +525,27 @@
                 <w:sz w:val="20"/>
                 <w:szCs w:val="20"/>
               </w:rPr>
-              <w:t>Scalar or Non-Scalar?</w:t>
+              <w:t xml:space="preserve">Scalar or </w:t>
+            </w:r>
+            <w:proofErr w:type="gramStart"/>
+            <w:r>
+              <w:rPr>
+                <w:rFonts w:ascii="Roboto" w:eastAsia="Roboto" w:hAnsi="Roboto" w:cs="Roboto"/>
+                <w:b/>
+                <w:sz w:val="20"/>
+                <w:szCs w:val="20"/>
+              </w:rPr>
+              <w:t>Non-Scalar</w:t>
+            </w:r>
+            <w:proofErr w:type="gramEnd"/>
+            <w:r>
+              <w:rPr>
+                <w:rFonts w:ascii="Roboto" w:eastAsia="Roboto" w:hAnsi="Roboto" w:cs="Roboto"/>
+                <w:b/>
+                <w:sz w:val="20"/>
+                <w:szCs w:val="20"/>
+              </w:rPr>
+              <w:t>?</w:t>
             </w:r>
           </w:p>
         </w:tc>
@@ -1010,15 +1030,7 @@
           <w:sz w:val="20"/>
           <w:szCs w:val="20"/>
         </w:rPr>
-        <w:t xml:space="preserve"> </w:t>
-      </w:r>
-      <w:r>
-        <w:rPr>
-          <w:rFonts w:ascii="Roboto" w:eastAsia="Roboto" w:hAnsi="Roboto" w:cs="Roboto"/>
-          <w:sz w:val="20"/>
-          <w:szCs w:val="20"/>
-        </w:rPr>
-        <w:t>Lists are</w:t>
+        <w:t xml:space="preserve"> Lists are</w:t>
       </w:r>
       <w:r>
         <w:rPr>
@@ -1034,15 +1046,7 @@
           <w:sz w:val="20"/>
           <w:szCs w:val="20"/>
         </w:rPr>
-        <w:t>.</w:t>
-      </w:r>
-      <w:r>
-        <w:rPr>
-          <w:rFonts w:ascii="Roboto" w:eastAsia="Roboto" w:hAnsi="Roboto" w:cs="Roboto"/>
-          <w:sz w:val="20"/>
-          <w:szCs w:val="20"/>
-        </w:rPr>
-        <w:t xml:space="preserve"> </w:t>
+        <w:t xml:space="preserve">. </w:t>
       </w:r>
       <w:r>
         <w:rPr>
@@ -1151,6 +1155,15 @@
         </w:rPr>
         <w:t xml:space="preserve"> The word, definition and category are all strings. The vocab word dictionaries can be stored in a list.</w:t>
       </w:r>
+    </w:p>
+    <w:p>
+      <w:pPr>
+        <w:rPr>
+          <w:rFonts w:ascii="Roboto" w:eastAsia="Roboto" w:hAnsi="Roboto" w:cs="Roboto"/>
+          <w:sz w:val="20"/>
+          <w:szCs w:val="20"/>
+        </w:rPr>
+      </w:pPr>
     </w:p>
     <w:p>
       <w:pPr>

</xml_diff>